<commit_message>
Añado el esquema del modelo OSI
</commit_message>
<xml_diff>
--- a/Memoria Proyecto.docx
+++ b/Memoria Proyecto.docx
@@ -1092,31 +1092,7 @@
     </w:p>
     <w:p>
       <w:r>
-        <w:t>Una ONG ha contactado con tu equipo para diseñar un aula de formación digital para niños</w:t>
-      </w:r>
-      <w:r>
-        <w:t xml:space="preserve"> </w:t>
-      </w:r>
-      <w:r>
-        <w:t>y niñas en una zona rural de Honduras. El objetivo es dotar de infraestructura y recursos</w:t>
-      </w:r>
-      <w:r>
-        <w:t xml:space="preserve"> </w:t>
-      </w:r>
-      <w:r>
-        <w:t>digitales a una escuela con limitaciones económicas y tecnológicas. Como estudiantes del</w:t>
-      </w:r>
-      <w:r>
-        <w:t xml:space="preserve"> </w:t>
-      </w:r>
-      <w:r>
-        <w:t>ciclo superior de DAM, deberéis aplicar vuestros conocimientos sobre redes, sistemas,</w:t>
-      </w:r>
-      <w:r>
-        <w:t xml:space="preserve"> </w:t>
-      </w:r>
-      <w:r>
-        <w:t>ciberseguridad y trabajo colaborativo para llevar a cabo este proyecto.</w:t>
+        <w:t>Una ONG ha contactado con tu equipo para diseñar un aula de formación digital para niños y niñas en una zona rural de Honduras. El objetivo es dotar de infraestructura y recursos digitales a una escuela con limitaciones económicas y tecnológicas. Como estudiantes del ciclo superior de DAM, deberéis aplicar vuestros conocimientos sobre redes, sistemas, ciberseguridad y trabajo colaborativo para llevar a cabo este proyecto.</w:t>
       </w:r>
     </w:p>
     <w:p>
@@ -1137,6 +1113,16 @@
       </w:r>
     </w:p>
     <w:p/>
+    <w:p/>
+    <w:p/>
+    <w:p/>
+    <w:p/>
+    <w:p/>
+    <w:p/>
+    <w:p/>
+    <w:p/>
+    <w:p/>
+    <w:p/>
     <w:p>
       <w:pPr>
         <w:pStyle w:val="Prrafodelista"/>
@@ -1146,45 +1132,532 @@
         </w:numPr>
       </w:pPr>
       <w:r>
+        <w:lastRenderedPageBreak/>
         <w:t>Desarrollo</w:t>
       </w:r>
     </w:p>
-    <w:p>
-      <w:pPr>
-        <w:pStyle w:val="Prrafodelista"/>
-        <w:numPr>
-          <w:ilvl w:val="1"/>
-          <w:numId w:val="2"/>
-        </w:numPr>
-      </w:pPr>
-      <w:r>
-        <w:t>FUNDAMENTACIÓN TEÓRICA: lo que vamos a hacer, procedimientos, resolución de la hipótesis o situaciones planteadas, tareas a realizar</w:t>
-      </w:r>
-    </w:p>
-    <w:p>
-      <w:pPr>
-        <w:pStyle w:val="Prrafodelista"/>
-        <w:numPr>
-          <w:ilvl w:val="1"/>
-          <w:numId w:val="2"/>
-        </w:numPr>
-      </w:pPr>
-      <w:r>
-        <w:t>Materiales y métodos: estrategias de búsqueda, metodología y técnicas utilizadas</w:t>
-      </w:r>
-    </w:p>
-    <w:p>
-      <w:pPr>
-        <w:pStyle w:val="Prrafodelista"/>
-        <w:numPr>
-          <w:ilvl w:val="1"/>
-          <w:numId w:val="2"/>
-        </w:numPr>
-      </w:pPr>
-      <w:r>
-        <w:t>Resultados y análisis</w:t>
-      </w:r>
-    </w:p>
+    <w:tbl>
+      <w:tblPr>
+        <w:tblStyle w:val="Tablaconcuadrcula"/>
+        <w:tblW w:w="0" w:type="auto"/>
+        <w:tblLook w:val="04A0" w:firstRow="1" w:lastRow="0" w:firstColumn="1" w:lastColumn="0" w:noHBand="0" w:noVBand="1"/>
+      </w:tblPr>
+      <w:tblGrid>
+        <w:gridCol w:w="2080"/>
+        <w:gridCol w:w="2122"/>
+        <w:gridCol w:w="2147"/>
+        <w:gridCol w:w="2145"/>
+      </w:tblGrid>
+      <w:tr>
+        <w:tc>
+          <w:tcPr>
+            <w:tcW w:w="2160" w:type="dxa"/>
+          </w:tcPr>
+          <w:p>
+            <w:r>
+              <w:t>Capa OSI</w:t>
+            </w:r>
+          </w:p>
+        </w:tc>
+        <w:tc>
+          <w:tcPr>
+            <w:tcW w:w="2160" w:type="dxa"/>
+          </w:tcPr>
+          <w:p>
+            <w:r>
+              <w:t>Nombre</w:t>
+            </w:r>
+          </w:p>
+        </w:tc>
+        <w:tc>
+          <w:tcPr>
+            <w:tcW w:w="2160" w:type="dxa"/>
+          </w:tcPr>
+          <w:p>
+            <w:proofErr w:type="spellStart"/>
+            <w:r>
+              <w:t>Función</w:t>
+            </w:r>
+            <w:proofErr w:type="spellEnd"/>
+            <w:r>
+              <w:t xml:space="preserve"> principal</w:t>
+            </w:r>
+          </w:p>
+        </w:tc>
+        <w:tc>
+          <w:tcPr>
+            <w:tcW w:w="2160" w:type="dxa"/>
+          </w:tcPr>
+          <w:p>
+            <w:pPr>
+              <w:rPr>
+                <w:lang w:val="es-ES"/>
+              </w:rPr>
+            </w:pPr>
+            <w:r>
+              <w:rPr>
+                <w:lang w:val="es-ES"/>
+              </w:rPr>
+              <w:t>Dispositivos / Elementos en tu proyecto</w:t>
+            </w:r>
+          </w:p>
+        </w:tc>
+      </w:tr>
+      <w:tr>
+        <w:tc>
+          <w:tcPr>
+            <w:tcW w:w="2160" w:type="dxa"/>
+          </w:tcPr>
+          <w:p>
+            <w:r>
+              <w:t>7</w:t>
+            </w:r>
+          </w:p>
+        </w:tc>
+        <w:tc>
+          <w:tcPr>
+            <w:tcW w:w="2160" w:type="dxa"/>
+          </w:tcPr>
+          <w:p>
+            <w:proofErr w:type="spellStart"/>
+            <w:r>
+              <w:t>Aplicación</w:t>
+            </w:r>
+            <w:proofErr w:type="spellEnd"/>
+          </w:p>
+        </w:tc>
+        <w:tc>
+          <w:tcPr>
+            <w:tcW w:w="2160" w:type="dxa"/>
+          </w:tcPr>
+          <w:p>
+            <w:pPr>
+              <w:rPr>
+                <w:lang w:val="es-ES"/>
+              </w:rPr>
+            </w:pPr>
+            <w:r>
+              <w:rPr>
+                <w:lang w:val="es-ES"/>
+              </w:rPr>
+              <w:t>Interacción directa con el usuario y las aplicaciones de red</w:t>
+            </w:r>
+          </w:p>
+        </w:tc>
+        <w:tc>
+          <w:tcPr>
+            <w:tcW w:w="2160" w:type="dxa"/>
+          </w:tcPr>
+          <w:p>
+            <w:pPr>
+              <w:rPr>
+                <w:lang w:val="es-ES"/>
+              </w:rPr>
+            </w:pPr>
+            <w:r>
+              <w:rPr>
+                <w:lang w:val="es-ES"/>
+              </w:rPr>
+              <w:t>Chrome, Outlook Gmail…</w:t>
+            </w:r>
+          </w:p>
+        </w:tc>
+      </w:tr>
+      <w:tr>
+        <w:tc>
+          <w:tcPr>
+            <w:tcW w:w="2160" w:type="dxa"/>
+          </w:tcPr>
+          <w:p>
+            <w:r>
+              <w:t>6</w:t>
+            </w:r>
+          </w:p>
+        </w:tc>
+        <w:tc>
+          <w:tcPr>
+            <w:tcW w:w="2160" w:type="dxa"/>
+          </w:tcPr>
+          <w:p>
+            <w:r>
+              <w:t>Presentación</w:t>
+            </w:r>
+          </w:p>
+        </w:tc>
+        <w:tc>
+          <w:tcPr>
+            <w:tcW w:w="2160" w:type="dxa"/>
+          </w:tcPr>
+          <w:p>
+            <w:pPr>
+              <w:rPr>
+                <w:lang w:val="es-ES"/>
+              </w:rPr>
+            </w:pPr>
+            <w:r>
+              <w:rPr>
+                <w:lang w:val="es-ES"/>
+              </w:rPr>
+              <w:t>Formato y cifrado de los datos</w:t>
+            </w:r>
+          </w:p>
+        </w:tc>
+        <w:tc>
+          <w:tcPr>
+            <w:tcW w:w="2160" w:type="dxa"/>
+          </w:tcPr>
+          <w:p>
+            <w:pPr>
+              <w:rPr>
+                <w:lang w:val="es-ES"/>
+              </w:rPr>
+            </w:pPr>
+            <w:r>
+              <w:rPr>
+                <w:lang w:val="es-ES"/>
+              </w:rPr>
+              <w:t>Cifrado HTTPS en navegación web, posibles archivos multimedia del software educativo</w:t>
+            </w:r>
+          </w:p>
+        </w:tc>
+      </w:tr>
+      <w:tr>
+        <w:tc>
+          <w:tcPr>
+            <w:tcW w:w="2160" w:type="dxa"/>
+          </w:tcPr>
+          <w:p>
+            <w:r>
+              <w:t>5</w:t>
+            </w:r>
+          </w:p>
+        </w:tc>
+        <w:tc>
+          <w:tcPr>
+            <w:tcW w:w="2160" w:type="dxa"/>
+          </w:tcPr>
+          <w:p>
+            <w:proofErr w:type="spellStart"/>
+            <w:r>
+              <w:t>Sesión</w:t>
+            </w:r>
+            <w:proofErr w:type="spellEnd"/>
+          </w:p>
+        </w:tc>
+        <w:tc>
+          <w:tcPr>
+            <w:tcW w:w="2160" w:type="dxa"/>
+          </w:tcPr>
+          <w:p>
+            <w:pPr>
+              <w:rPr>
+                <w:lang w:val="es-ES"/>
+              </w:rPr>
+            </w:pPr>
+            <w:r>
+              <w:rPr>
+                <w:lang w:val="es-ES"/>
+              </w:rPr>
+              <w:t>Establecimiento y mantenimiento de sesiones</w:t>
+            </w:r>
+          </w:p>
+        </w:tc>
+        <w:tc>
+          <w:tcPr>
+            <w:tcW w:w="2160" w:type="dxa"/>
+          </w:tcPr>
+          <w:p>
+            <w:pPr>
+              <w:rPr>
+                <w:u w:val="single"/>
+                <w:lang w:val="es-ES"/>
+              </w:rPr>
+            </w:pPr>
+            <w:r>
+              <w:rPr>
+                <w:lang w:val="es-ES"/>
+              </w:rPr>
+              <w:t>Comunicación entre portátiles y el servidor</w:t>
+            </w:r>
+          </w:p>
+        </w:tc>
+      </w:tr>
+      <w:tr>
+        <w:tc>
+          <w:tcPr>
+            <w:tcW w:w="2160" w:type="dxa"/>
+          </w:tcPr>
+          <w:p>
+            <w:r>
+              <w:t>4</w:t>
+            </w:r>
+          </w:p>
+        </w:tc>
+        <w:tc>
+          <w:tcPr>
+            <w:tcW w:w="2160" w:type="dxa"/>
+          </w:tcPr>
+          <w:p>
+            <w:r>
+              <w:t>Transporte</w:t>
+            </w:r>
+          </w:p>
+        </w:tc>
+        <w:tc>
+          <w:tcPr>
+            <w:tcW w:w="2160" w:type="dxa"/>
+          </w:tcPr>
+          <w:p>
+            <w:pPr>
+              <w:rPr>
+                <w:lang w:val="es-ES"/>
+              </w:rPr>
+            </w:pPr>
+            <w:r>
+              <w:rPr>
+                <w:lang w:val="es-ES"/>
+              </w:rPr>
+              <w:t>Control de transmisión, segmentación de datos, fiabilidad (TCP/UDP)</w:t>
+            </w:r>
+          </w:p>
+        </w:tc>
+        <w:tc>
+          <w:tcPr>
+            <w:tcW w:w="2160" w:type="dxa"/>
+          </w:tcPr>
+          <w:p>
+            <w:pPr>
+              <w:rPr>
+                <w:lang w:val="es-ES"/>
+              </w:rPr>
+            </w:pPr>
+            <w:r>
+              <w:rPr>
+                <w:lang w:val="es-ES"/>
+              </w:rPr>
+              <w:t>Protocolos TCP (para navegación, servicios web), UDP (si hay transmisión multimedia con altavoz por red, por ejemplo)</w:t>
+            </w:r>
+          </w:p>
+        </w:tc>
+      </w:tr>
+      <w:tr>
+        <w:tc>
+          <w:tcPr>
+            <w:tcW w:w="2160" w:type="dxa"/>
+          </w:tcPr>
+          <w:p>
+            <w:r>
+              <w:t>3</w:t>
+            </w:r>
+          </w:p>
+        </w:tc>
+        <w:tc>
+          <w:tcPr>
+            <w:tcW w:w="2160" w:type="dxa"/>
+          </w:tcPr>
+          <w:p>
+            <w:r>
+              <w:t>Red</w:t>
+            </w:r>
+          </w:p>
+        </w:tc>
+        <w:tc>
+          <w:tcPr>
+            <w:tcW w:w="2160" w:type="dxa"/>
+          </w:tcPr>
+          <w:p>
+            <w:pPr>
+              <w:rPr>
+                <w:lang w:val="es-ES"/>
+              </w:rPr>
+            </w:pPr>
+            <w:r>
+              <w:rPr>
+                <w:lang w:val="es-ES"/>
+              </w:rPr>
+              <w:t>Direccionamiento IP, rutas de red, entrega de paquetes</w:t>
+            </w:r>
+          </w:p>
+        </w:tc>
+        <w:tc>
+          <w:tcPr>
+            <w:tcW w:w="2160" w:type="dxa"/>
+          </w:tcPr>
+          <w:p>
+            <w:pPr>
+              <w:rPr>
+                <w:lang w:val="es-ES"/>
+              </w:rPr>
+            </w:pPr>
+            <w:proofErr w:type="spellStart"/>
+            <w:r>
+              <w:rPr>
+                <w:lang w:val="es-ES"/>
+              </w:rPr>
+              <w:t>Router</w:t>
+            </w:r>
+            <w:proofErr w:type="spellEnd"/>
+            <w:r>
+              <w:rPr>
+                <w:lang w:val="es-ES"/>
+              </w:rPr>
+              <w:t xml:space="preserve"> (IP, enrutamiento), direccionamiento IP de portátiles, tabla de rutas, VLAN si se segmenta la red</w:t>
+            </w:r>
+          </w:p>
+        </w:tc>
+      </w:tr>
+      <w:tr>
+        <w:tc>
+          <w:tcPr>
+            <w:tcW w:w="2160" w:type="dxa"/>
+          </w:tcPr>
+          <w:p>
+            <w:r>
+              <w:t>2</w:t>
+            </w:r>
+          </w:p>
+        </w:tc>
+        <w:tc>
+          <w:tcPr>
+            <w:tcW w:w="2160" w:type="dxa"/>
+          </w:tcPr>
+          <w:p>
+            <w:r>
+              <w:t xml:space="preserve">Enlace de </w:t>
+            </w:r>
+            <w:proofErr w:type="spellStart"/>
+            <w:r>
+              <w:t>datos</w:t>
+            </w:r>
+            <w:proofErr w:type="spellEnd"/>
+          </w:p>
+        </w:tc>
+        <w:tc>
+          <w:tcPr>
+            <w:tcW w:w="2160" w:type="dxa"/>
+          </w:tcPr>
+          <w:p>
+            <w:pPr>
+              <w:rPr>
+                <w:lang w:val="es-ES"/>
+              </w:rPr>
+            </w:pPr>
+            <w:r>
+              <w:rPr>
+                <w:lang w:val="es-ES"/>
+              </w:rPr>
+              <w:t>Direccionamiento físico (MAC), control de acceso al medio</w:t>
+            </w:r>
+          </w:p>
+        </w:tc>
+        <w:tc>
+          <w:tcPr>
+            <w:tcW w:w="2160" w:type="dxa"/>
+          </w:tcPr>
+          <w:p>
+            <w:pPr>
+              <w:rPr>
+                <w:lang w:val="es-ES"/>
+              </w:rPr>
+            </w:pPr>
+            <w:r>
+              <w:rPr>
+                <w:lang w:val="es-ES"/>
+              </w:rPr>
+              <w:t>Switches (gestionan tráfico entre dispositivos), tarjetas de red en portátiles y PC</w:t>
+            </w:r>
+          </w:p>
+        </w:tc>
+      </w:tr>
+      <w:tr>
+        <w:tc>
+          <w:tcPr>
+            <w:tcW w:w="2160" w:type="dxa"/>
+          </w:tcPr>
+          <w:p>
+            <w:r>
+              <w:t>1</w:t>
+            </w:r>
+          </w:p>
+        </w:tc>
+        <w:tc>
+          <w:tcPr>
+            <w:tcW w:w="2160" w:type="dxa"/>
+          </w:tcPr>
+          <w:p>
+            <w:proofErr w:type="spellStart"/>
+            <w:r>
+              <w:t>Física</w:t>
+            </w:r>
+            <w:proofErr w:type="spellEnd"/>
+          </w:p>
+        </w:tc>
+        <w:tc>
+          <w:tcPr>
+            <w:tcW w:w="2160" w:type="dxa"/>
+          </w:tcPr>
+          <w:p>
+            <w:pPr>
+              <w:rPr>
+                <w:lang w:val="es-ES"/>
+              </w:rPr>
+            </w:pPr>
+            <w:r>
+              <w:rPr>
+                <w:lang w:val="es-ES"/>
+              </w:rPr>
+              <w:t>Transmisión real de los bits por medios físicos</w:t>
+            </w:r>
+          </w:p>
+        </w:tc>
+        <w:tc>
+          <w:tcPr>
+            <w:tcW w:w="2160" w:type="dxa"/>
+          </w:tcPr>
+          <w:p>
+            <w:pPr>
+              <w:rPr>
+                <w:lang w:val="es-ES"/>
+              </w:rPr>
+            </w:pPr>
+            <w:r>
+              <w:rPr>
+                <w:lang w:val="es-ES"/>
+              </w:rPr>
+              <w:t xml:space="preserve">Cables Ethernet, conectores RJ45, puertos físicos del switch y </w:t>
+            </w:r>
+            <w:proofErr w:type="spellStart"/>
+            <w:r>
+              <w:rPr>
+                <w:lang w:val="es-ES"/>
+              </w:rPr>
+              <w:t>router</w:t>
+            </w:r>
+            <w:proofErr w:type="spellEnd"/>
+            <w:r>
+              <w:rPr>
+                <w:lang w:val="es-ES"/>
+              </w:rPr>
+              <w:t xml:space="preserve">, antenas </w:t>
+            </w:r>
+            <w:proofErr w:type="spellStart"/>
+            <w:r>
+              <w:rPr>
+                <w:lang w:val="es-ES"/>
+              </w:rPr>
+              <w:t>Wi</w:t>
+            </w:r>
+            <w:proofErr w:type="spellEnd"/>
+            <w:r>
+              <w:rPr>
+                <w:lang w:val="es-ES"/>
+              </w:rPr>
+              <w:t>-Fi (si los portátiles usan conexión mixta)</w:t>
+            </w:r>
+          </w:p>
+        </w:tc>
+      </w:tr>
+    </w:tbl>
     <w:p/>
     <w:p>
       <w:pPr>
@@ -1312,6 +1785,9 @@
       <w:pStyle w:val="Encabezado"/>
     </w:pPr>
     <w:r>
+      <w:rPr>
+        <w:noProof/>
+      </w:rPr>
       <w:drawing>
         <wp:anchor distT="0" distB="0" distL="114300" distR="114300" simplePos="0" relativeHeight="251658240" behindDoc="0" locked="0" layoutInCell="1" allowOverlap="1" wp14:anchorId="218821CD" wp14:editId="39760097">
           <wp:simplePos x="0" y="0"/>
@@ -1726,7 +2202,7 @@
     <w:lsdException w:name="Table Web 2" w:semiHidden="1" w:unhideWhenUsed="1"/>
     <w:lsdException w:name="Table Web 3" w:semiHidden="1" w:unhideWhenUsed="1"/>
     <w:lsdException w:name="Balloon Text" w:semiHidden="1" w:unhideWhenUsed="1"/>
-    <w:lsdException w:name="Table Grid" w:uiPriority="39"/>
+    <w:lsdException w:name="Table Grid" w:uiPriority="59"/>
     <w:lsdException w:name="Table Theme" w:semiHidden="1" w:unhideWhenUsed="1"/>
     <w:lsdException w:name="Placeholder Text" w:semiHidden="1"/>
     <w:lsdException w:name="No Spacing" w:uiPriority="1" w:qFormat="1"/>
@@ -2545,6 +3021,33 @@
     <w:link w:val="Piedepgina"/>
     <w:uiPriority w:val="99"/>
     <w:rsid w:val="00A46814"/>
+  </w:style>
+  <w:style w:type="table" w:styleId="Tablaconcuadrcula">
+    <w:name w:val="Table Grid"/>
+    <w:basedOn w:val="Tablanormal"/>
+    <w:uiPriority w:val="59"/>
+    <w:rsid w:val="00F246A9"/>
+    <w:pPr>
+      <w:spacing w:after="0" w:line="240" w:lineRule="auto"/>
+    </w:pPr>
+    <w:rPr>
+      <w:rFonts w:eastAsiaTheme="minorEastAsia"/>
+      <w:kern w:val="0"/>
+      <w:sz w:val="22"/>
+      <w:szCs w:val="22"/>
+      <w:lang w:val="en-US"/>
+      <w14:ligatures w14:val="none"/>
+    </w:rPr>
+    <w:tblPr>
+      <w:tblBorders>
+        <w:top w:val="single" w:sz="4" w:space="0" w:color="auto"/>
+        <w:left w:val="single" w:sz="4" w:space="0" w:color="auto"/>
+        <w:bottom w:val="single" w:sz="4" w:space="0" w:color="auto"/>
+        <w:right w:val="single" w:sz="4" w:space="0" w:color="auto"/>
+        <w:insideH w:val="single" w:sz="4" w:space="0" w:color="auto"/>
+        <w:insideV w:val="single" w:sz="4" w:space="0" w:color="auto"/>
+      </w:tblBorders>
+    </w:tblPr>
   </w:style>
 </w:styles>
 </file>

</xml_diff>

<commit_message>
Ordenado un poco el documento
</commit_message>
<xml_diff>
--- a/Memoria Proyecto.docx
+++ b/Memoria Proyecto.docx
@@ -11,8 +11,80 @@
         </w:docPartObj>
       </w:sdtPr>
       <w:sdtContent>
-        <w:p/>
         <w:p>
+          <w:r>
+            <w:rPr>
+              <w:rFonts w:cstheme="minorHAnsi"/>
+              <w:noProof/>
+              <w:sz w:val="21"/>
+              <w:szCs w:val="21"/>
+            </w:rPr>
+            <w:drawing>
+              <wp:anchor distT="0" distB="0" distL="114300" distR="114300" simplePos="0" relativeHeight="251664384" behindDoc="1" locked="0" layoutInCell="1" allowOverlap="1" wp14:anchorId="2B45F12A" wp14:editId="4A0E855F">
+                <wp:simplePos x="0" y="0"/>
+                <wp:positionH relativeFrom="margin">
+                  <wp:posOffset>491490</wp:posOffset>
+                </wp:positionH>
+                <wp:positionV relativeFrom="page">
+                  <wp:posOffset>586154</wp:posOffset>
+                </wp:positionV>
+                <wp:extent cx="4828540" cy="7141845"/>
+                <wp:effectExtent l="0" t="0" r="0" b="1905"/>
+                <wp:wrapNone/>
+                <wp:docPr id="3" name="Imagen 3" descr="Dibujo en blanco y negro&#10;&#10;El contenido generado por IA puede ser incorrecto."/>
+                <wp:cNvGraphicFramePr>
+                  <a:graphicFrameLocks xmlns:a="http://schemas.openxmlformats.org/drawingml/2006/main" noChangeAspect="1"/>
+                </wp:cNvGraphicFramePr>
+                <a:graphic xmlns:a="http://schemas.openxmlformats.org/drawingml/2006/main">
+                  <a:graphicData uri="http://schemas.openxmlformats.org/drawingml/2006/picture">
+                    <pic:pic xmlns:pic="http://schemas.openxmlformats.org/drawingml/2006/picture">
+                      <pic:nvPicPr>
+                        <pic:cNvPr id="3" name="Imagen 3" descr="Dibujo en blanco y negro&#10;&#10;El contenido generado por IA puede ser incorrecto."/>
+                        <pic:cNvPicPr/>
+                      </pic:nvPicPr>
+                      <pic:blipFill>
+                        <a:blip r:embed="rId7">
+                          <a:extLst>
+                            <a:ext uri="{28A0092B-C50C-407E-A947-70E740481C1C}">
+                              <a14:useLocalDpi xmlns:a14="http://schemas.microsoft.com/office/drawing/2010/main" val="0"/>
+                            </a:ext>
+                          </a:extLst>
+                        </a:blip>
+                        <a:stretch>
+                          <a:fillRect/>
+                        </a:stretch>
+                      </pic:blipFill>
+                      <pic:spPr>
+                        <a:xfrm>
+                          <a:off x="0" y="0"/>
+                          <a:ext cx="4828540" cy="7141845"/>
+                        </a:xfrm>
+                        <a:prstGeom prst="rect">
+                          <a:avLst/>
+                        </a:prstGeom>
+                        <a:extLst>
+                          <a:ext uri="{FAA26D3D-D897-4be2-8F04-BA451C77F1D7}">
+                            <ma14:placeholderFlag xmlns="" xmlns:mo="http://schemas.microsoft.com/office/mac/office/2008/main" xmlns:mv="urn:schemas-microsoft-com:mac:vml" xmlns:o="urn:schemas-microsoft-com:office:office" xmlns:v="urn:schemas-microsoft-com:vml" xmlns:w10="urn:schemas-microsoft-com:office:word" xmlns:w="http://schemas.openxmlformats.org/wordprocessingml/2006/main" xmlns:ma14="http://schemas.microsoft.com/office/mac/drawingml/2011/main"/>
+                          </a:ext>
+                        </a:extLst>
+                      </pic:spPr>
+                    </pic:pic>
+                  </a:graphicData>
+                </a:graphic>
+                <wp14:sizeRelH relativeFrom="page">
+                  <wp14:pctWidth>0</wp14:pctWidth>
+                </wp14:sizeRelH>
+                <wp14:sizeRelV relativeFrom="page">
+                  <wp14:pctHeight>0</wp14:pctHeight>
+                </wp14:sizeRelV>
+              </wp:anchor>
+            </w:drawing>
+          </w:r>
+        </w:p>
+        <w:p>
+          <w:pPr>
+            <w:jc w:val="both"/>
+          </w:pPr>
           <w:r>
             <w:rPr>
               <w:noProof/>
@@ -20,7 +92,621 @@
             <mc:AlternateContent>
               <mc:Choice Requires="wps">
                 <w:drawing>
-                  <wp:anchor distT="0" distB="0" distL="114300" distR="114300" simplePos="0" relativeHeight="251662336" behindDoc="0" locked="0" layoutInCell="1" allowOverlap="1" wp14:anchorId="4A1B5997" wp14:editId="1648D624">
+                  <wp:anchor distT="0" distB="0" distL="114300" distR="114300" simplePos="0" relativeHeight="251661312" behindDoc="0" locked="0" layoutInCell="1" allowOverlap="1" wp14:anchorId="034BE638" wp14:editId="4C164036">
+                    <wp:simplePos x="0" y="0"/>
+                    <wp:positionH relativeFrom="page">
+                      <wp:posOffset>1260719</wp:posOffset>
+                    </wp:positionH>
+                    <wp:positionV relativeFrom="page">
+                      <wp:posOffset>9109515</wp:posOffset>
+                    </wp:positionV>
+                    <wp:extent cx="5753100" cy="652780"/>
+                    <wp:effectExtent l="0" t="0" r="10160" b="14605"/>
+                    <wp:wrapSquare wrapText="bothSides"/>
+                    <wp:docPr id="112" name="Cuadro de texto 22"/>
+                    <wp:cNvGraphicFramePr/>
+                    <a:graphic xmlns:a="http://schemas.openxmlformats.org/drawingml/2006/main">
+                      <a:graphicData uri="http://schemas.microsoft.com/office/word/2010/wordprocessingShape">
+                        <wps:wsp>
+                          <wps:cNvSpPr txBox="1"/>
+                          <wps:spPr>
+                            <a:xfrm>
+                              <a:off x="0" y="0"/>
+                              <a:ext cx="5753100" cy="652780"/>
+                            </a:xfrm>
+                            <a:prstGeom prst="rect">
+                              <a:avLst/>
+                            </a:prstGeom>
+                            <a:noFill/>
+                            <a:ln w="6350">
+                              <a:noFill/>
+                            </a:ln>
+                            <a:effectLst/>
+                          </wps:spPr>
+                          <wps:style>
+                            <a:lnRef idx="0">
+                              <a:schemeClr val="accent1"/>
+                            </a:lnRef>
+                            <a:fillRef idx="0">
+                              <a:schemeClr val="accent1"/>
+                            </a:fillRef>
+                            <a:effectRef idx="0">
+                              <a:schemeClr val="accent1"/>
+                            </a:effectRef>
+                            <a:fontRef idx="minor">
+                              <a:schemeClr val="dk1"/>
+                            </a:fontRef>
+                          </wps:style>
+                          <wps:txbx>
+                            <w:txbxContent>
+                              <w:sdt>
+                                <w:sdtPr>
+                                  <w:rPr>
+                                    <w:caps/>
+                                    <w:color w:val="262626" w:themeColor="text1" w:themeTint="D9"/>
+                                    <w:sz w:val="28"/>
+                                    <w:szCs w:val="28"/>
+                                  </w:rPr>
+                                  <w:alias w:val="Autor"/>
+                                  <w:tag w:val=""/>
+                                  <w:id w:val="1901796142"/>
+                                  <w:dataBinding w:prefixMappings="xmlns:ns0='http://purl.org/dc/elements/1.1/' xmlns:ns1='http://schemas.openxmlformats.org/package/2006/metadata/core-properties' " w:xpath="/ns1:coreProperties[1]/ns0:creator[1]" w:storeItemID="{6C3C8BC8-F283-45AE-878A-BAB7291924A1}"/>
+                                  <w:text/>
+                                </w:sdtPr>
+                                <w:sdtContent>
+                                  <w:p>
+                                    <w:pPr>
+                                      <w:pStyle w:val="Sinespaciado"/>
+                                      <w:jc w:val="right"/>
+                                      <w:rPr>
+                                        <w:caps/>
+                                        <w:color w:val="262626" w:themeColor="text1" w:themeTint="D9"/>
+                                        <w:sz w:val="28"/>
+                                        <w:szCs w:val="28"/>
+                                      </w:rPr>
+                                    </w:pPr>
+                                    <w:r>
+                                      <w:rPr>
+                                        <w:caps/>
+                                        <w:color w:val="262626" w:themeColor="text1" w:themeTint="D9"/>
+                                        <w:sz w:val="28"/>
+                                        <w:szCs w:val="28"/>
+                                      </w:rPr>
+                                      <w:t>Álvaro Santos</w:t>
+                                    </w:r>
+                                    <w:r>
+                                      <w:rPr>
+                                        <w:caps/>
+                                        <w:color w:val="262626" w:themeColor="text1" w:themeTint="D9"/>
+                                        <w:sz w:val="28"/>
+                                        <w:szCs w:val="28"/>
+                                      </w:rPr>
+                                      <w:t xml:space="preserve">, alejandro Castro, Nicolás García-Sampedro y Pablo muñoz </w:t>
+                                    </w:r>
+                                  </w:p>
+                                </w:sdtContent>
+                              </w:sdt>
+                              <w:p>
+                                <w:pPr>
+                                  <w:pStyle w:val="Sinespaciado"/>
+                                  <w:jc w:val="right"/>
+                                  <w:rPr>
+                                    <w:caps/>
+                                    <w:color w:val="262626" w:themeColor="text1" w:themeTint="D9"/>
+                                    <w:sz w:val="20"/>
+                                    <w:szCs w:val="20"/>
+                                  </w:rPr>
+                                </w:pPr>
+                                <w:sdt>
+                                  <w:sdtPr>
+                                    <w:rPr>
+                                      <w:caps/>
+                                      <w:color w:val="262626" w:themeColor="text1" w:themeTint="D9"/>
+                                      <w:sz w:val="20"/>
+                                      <w:szCs w:val="20"/>
+                                    </w:rPr>
+                                    <w:alias w:val="Compañía"/>
+                                    <w:tag w:val=""/>
+                                    <w:id w:val="-661235724"/>
+                                    <w:showingPlcHdr/>
+                                    <w:dataBinding w:prefixMappings="xmlns:ns0='http://schemas.openxmlformats.org/officeDocument/2006/extended-properties' " w:xpath="/ns0:Properties[1]/ns0:Company[1]" w:storeItemID="{6668398D-A668-4E3E-A5EB-62B293D839F1}"/>
+                                    <w:text/>
+                                  </w:sdtPr>
+                                  <w:sdtContent>
+                                    <w:r>
+                                      <w:rPr>
+                                        <w:caps/>
+                                        <w:color w:val="262626" w:themeColor="text1" w:themeTint="D9"/>
+                                        <w:sz w:val="20"/>
+                                        <w:szCs w:val="20"/>
+                                      </w:rPr>
+                                      <w:t xml:space="preserve">     </w:t>
+                                    </w:r>
+                                  </w:sdtContent>
+                                </w:sdt>
+                              </w:p>
+                              <w:p>
+                                <w:pPr>
+                                  <w:pStyle w:val="Sinespaciado"/>
+                                  <w:jc w:val="right"/>
+                                  <w:rPr>
+                                    <w:caps/>
+                                    <w:color w:val="262626" w:themeColor="text1" w:themeTint="D9"/>
+                                    <w:sz w:val="20"/>
+                                    <w:szCs w:val="20"/>
+                                  </w:rPr>
+                                </w:pPr>
+                                <w:sdt>
+                                  <w:sdtPr>
+                                    <w:rPr>
+                                      <w:color w:val="262626" w:themeColor="text1" w:themeTint="D9"/>
+                                      <w:sz w:val="20"/>
+                                      <w:szCs w:val="20"/>
+                                    </w:rPr>
+                                    <w:alias w:val="Dirección"/>
+                                    <w:tag w:val=""/>
+                                    <w:id w:val="171227497"/>
+                                    <w:showingPlcHdr/>
+                                    <w:dataBinding w:prefixMappings="xmlns:ns0='http://schemas.microsoft.com/office/2006/coverPageProps' " w:xpath="/ns0:CoverPageProperties[1]/ns0:CompanyAddress[1]" w:storeItemID="{55AF091B-3C7A-41E3-B477-F2FDAA23CFDA}"/>
+                                    <w:text/>
+                                  </w:sdtPr>
+                                  <w:sdtContent>
+                                    <w:r>
+                                      <w:rPr>
+                                        <w:color w:val="262626" w:themeColor="text1" w:themeTint="D9"/>
+                                        <w:sz w:val="20"/>
+                                        <w:szCs w:val="20"/>
+                                      </w:rPr>
+                                      <w:t xml:space="preserve">     </w:t>
+                                    </w:r>
+                                  </w:sdtContent>
+                                </w:sdt>
+                                <w:r>
+                                  <w:rPr>
+                                    <w:color w:val="262626" w:themeColor="text1" w:themeTint="D9"/>
+                                    <w:sz w:val="20"/>
+                                    <w:szCs w:val="20"/>
+                                  </w:rPr>
+                                  <w:t xml:space="preserve"> </w:t>
+                                </w:r>
+                              </w:p>
+                            </w:txbxContent>
+                          </wps:txbx>
+                          <wps:bodyPr rot="0" spcFirstLastPara="0" vertOverflow="overflow" horzOverflow="overflow" vert="horz" wrap="square" lIns="0" tIns="0" rIns="0" bIns="0" numCol="1" spcCol="0" rtlCol="0" fromWordArt="0" anchor="b" anchorCtr="0" forceAA="0" compatLnSpc="1">
+                            <a:prstTxWarp prst="textNoShape">
+                              <a:avLst/>
+                            </a:prstTxWarp>
+                            <a:noAutofit/>
+                          </wps:bodyPr>
+                        </wps:wsp>
+                      </a:graphicData>
+                    </a:graphic>
+                    <wp14:sizeRelH relativeFrom="page">
+                      <wp14:pctWidth>73400</wp14:pctWidth>
+                    </wp14:sizeRelH>
+                    <wp14:sizeRelV relativeFrom="page">
+                      <wp14:pctHeight>8000</wp14:pctHeight>
+                    </wp14:sizeRelV>
+                  </wp:anchor>
+                </w:drawing>
+              </mc:Choice>
+              <mc:Fallback>
+                <w:pict>
+                  <v:shapetype w14:anchorId="034BE638" id="_x0000_t202" coordsize="21600,21600" o:spt="202" path="m,l,21600r21600,l21600,xe">
+                    <v:stroke joinstyle="miter"/>
+                    <v:path gradientshapeok="t" o:connecttype="rect"/>
+                  </v:shapetype>
+                  <v:shape id="Cuadro de texto 22" o:spid="_x0000_s1026" type="#_x0000_t202" style="position:absolute;left:0;text-align:left;margin-left:99.25pt;margin-top:717.3pt;width:453pt;height:51.4pt;z-index:251661312;visibility:visible;mso-wrap-style:square;mso-width-percent:734;mso-height-percent:80;mso-wrap-distance-left:9pt;mso-wrap-distance-top:0;mso-wrap-distance-right:9pt;mso-wrap-distance-bottom:0;mso-position-horizontal:absolute;mso-position-horizontal-relative:page;mso-position-vertical:absolute;mso-position-vertical-relative:page;mso-width-percent:734;mso-height-percent:80;mso-width-relative:page;mso-height-relative:page;v-text-anchor:bottom" o:gfxdata="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" filled="f" stroked="f" strokeweight=".5pt">
+                    <v:textbox inset="0,0,0,0">
+                      <w:txbxContent>
+                        <w:sdt>
+                          <w:sdtPr>
+                            <w:rPr>
+                              <w:caps/>
+                              <w:color w:val="262626" w:themeColor="text1" w:themeTint="D9"/>
+                              <w:sz w:val="28"/>
+                              <w:szCs w:val="28"/>
+                            </w:rPr>
+                            <w:alias w:val="Autor"/>
+                            <w:tag w:val=""/>
+                            <w:id w:val="1901796142"/>
+                            <w:dataBinding w:prefixMappings="xmlns:ns0='http://purl.org/dc/elements/1.1/' xmlns:ns1='http://schemas.openxmlformats.org/package/2006/metadata/core-properties' " w:xpath="/ns1:coreProperties[1]/ns0:creator[1]" w:storeItemID="{6C3C8BC8-F283-45AE-878A-BAB7291924A1}"/>
+                            <w:text/>
+                          </w:sdtPr>
+                          <w:sdtContent>
+                            <w:p>
+                              <w:pPr>
+                                <w:pStyle w:val="Sinespaciado"/>
+                                <w:jc w:val="right"/>
+                                <w:rPr>
+                                  <w:caps/>
+                                  <w:color w:val="262626" w:themeColor="text1" w:themeTint="D9"/>
+                                  <w:sz w:val="28"/>
+                                  <w:szCs w:val="28"/>
+                                </w:rPr>
+                              </w:pPr>
+                              <w:r>
+                                <w:rPr>
+                                  <w:caps/>
+                                  <w:color w:val="262626" w:themeColor="text1" w:themeTint="D9"/>
+                                  <w:sz w:val="28"/>
+                                  <w:szCs w:val="28"/>
+                                </w:rPr>
+                                <w:t>Álvaro Santos</w:t>
+                              </w:r>
+                              <w:r>
+                                <w:rPr>
+                                  <w:caps/>
+                                  <w:color w:val="262626" w:themeColor="text1" w:themeTint="D9"/>
+                                  <w:sz w:val="28"/>
+                                  <w:szCs w:val="28"/>
+                                </w:rPr>
+                                <w:t xml:space="preserve">, alejandro Castro, Nicolás García-Sampedro y Pablo muñoz </w:t>
+                              </w:r>
+                            </w:p>
+                          </w:sdtContent>
+                        </w:sdt>
+                        <w:p>
+                          <w:pPr>
+                            <w:pStyle w:val="Sinespaciado"/>
+                            <w:jc w:val="right"/>
+                            <w:rPr>
+                              <w:caps/>
+                              <w:color w:val="262626" w:themeColor="text1" w:themeTint="D9"/>
+                              <w:sz w:val="20"/>
+                              <w:szCs w:val="20"/>
+                            </w:rPr>
+                          </w:pPr>
+                          <w:sdt>
+                            <w:sdtPr>
+                              <w:rPr>
+                                <w:caps/>
+                                <w:color w:val="262626" w:themeColor="text1" w:themeTint="D9"/>
+                                <w:sz w:val="20"/>
+                                <w:szCs w:val="20"/>
+                              </w:rPr>
+                              <w:alias w:val="Compañía"/>
+                              <w:tag w:val=""/>
+                              <w:id w:val="-661235724"/>
+                              <w:showingPlcHdr/>
+                              <w:dataBinding w:prefixMappings="xmlns:ns0='http://schemas.openxmlformats.org/officeDocument/2006/extended-properties' " w:xpath="/ns0:Properties[1]/ns0:Company[1]" w:storeItemID="{6668398D-A668-4E3E-A5EB-62B293D839F1}"/>
+                              <w:text/>
+                            </w:sdtPr>
+                            <w:sdtContent>
+                              <w:r>
+                                <w:rPr>
+                                  <w:caps/>
+                                  <w:color w:val="262626" w:themeColor="text1" w:themeTint="D9"/>
+                                  <w:sz w:val="20"/>
+                                  <w:szCs w:val="20"/>
+                                </w:rPr>
+                                <w:t xml:space="preserve">     </w:t>
+                              </w:r>
+                            </w:sdtContent>
+                          </w:sdt>
+                        </w:p>
+                        <w:p>
+                          <w:pPr>
+                            <w:pStyle w:val="Sinespaciado"/>
+                            <w:jc w:val="right"/>
+                            <w:rPr>
+                              <w:caps/>
+                              <w:color w:val="262626" w:themeColor="text1" w:themeTint="D9"/>
+                              <w:sz w:val="20"/>
+                              <w:szCs w:val="20"/>
+                            </w:rPr>
+                          </w:pPr>
+                          <w:sdt>
+                            <w:sdtPr>
+                              <w:rPr>
+                                <w:color w:val="262626" w:themeColor="text1" w:themeTint="D9"/>
+                                <w:sz w:val="20"/>
+                                <w:szCs w:val="20"/>
+                              </w:rPr>
+                              <w:alias w:val="Dirección"/>
+                              <w:tag w:val=""/>
+                              <w:id w:val="171227497"/>
+                              <w:showingPlcHdr/>
+                              <w:dataBinding w:prefixMappings="xmlns:ns0='http://schemas.microsoft.com/office/2006/coverPageProps' " w:xpath="/ns0:CoverPageProperties[1]/ns0:CompanyAddress[1]" w:storeItemID="{55AF091B-3C7A-41E3-B477-F2FDAA23CFDA}"/>
+                              <w:text/>
+                            </w:sdtPr>
+                            <w:sdtContent>
+                              <w:r>
+                                <w:rPr>
+                                  <w:color w:val="262626" w:themeColor="text1" w:themeTint="D9"/>
+                                  <w:sz w:val="20"/>
+                                  <w:szCs w:val="20"/>
+                                </w:rPr>
+                                <w:t xml:space="preserve">     </w:t>
+                              </w:r>
+                            </w:sdtContent>
+                          </w:sdt>
+                          <w:r>
+                            <w:rPr>
+                              <w:color w:val="262626" w:themeColor="text1" w:themeTint="D9"/>
+                              <w:sz w:val="20"/>
+                              <w:szCs w:val="20"/>
+                            </w:rPr>
+                            <w:t xml:space="preserve"> </w:t>
+                          </w:r>
+                        </w:p>
+                      </w:txbxContent>
+                    </v:textbox>
+                    <w10:wrap type="square" anchorx="page" anchory="page"/>
+                  </v:shape>
+                </w:pict>
+              </mc:Fallback>
+            </mc:AlternateContent>
+          </w:r>
+          <w:r>
+            <w:rPr>
+              <w:noProof/>
+            </w:rPr>
+            <mc:AlternateContent>
+              <mc:Choice Requires="wps">
+                <w:drawing>
+                  <wp:anchor distT="0" distB="0" distL="114300" distR="114300" simplePos="0" relativeHeight="251660288" behindDoc="0" locked="0" layoutInCell="1" allowOverlap="1" wp14:anchorId="4B354B84" wp14:editId="2AD1D2AA">
+                    <wp:simplePos x="0" y="0"/>
+                    <wp:positionH relativeFrom="page">
+                      <wp:posOffset>1237615</wp:posOffset>
+                    </wp:positionH>
+                    <wp:positionV relativeFrom="page">
+                      <wp:posOffset>7912442</wp:posOffset>
+                    </wp:positionV>
+                    <wp:extent cx="5753100" cy="1194875"/>
+                    <wp:effectExtent l="0" t="0" r="13335" b="5715"/>
+                    <wp:wrapSquare wrapText="bothSides"/>
+                    <wp:docPr id="113" name="Cuadro de texto 23"/>
+                    <wp:cNvGraphicFramePr/>
+                    <a:graphic xmlns:a="http://schemas.openxmlformats.org/drawingml/2006/main">
+                      <a:graphicData uri="http://schemas.microsoft.com/office/word/2010/wordprocessingShape">
+                        <wps:wsp>
+                          <wps:cNvSpPr txBox="1"/>
+                          <wps:spPr>
+                            <a:xfrm>
+                              <a:off x="0" y="0"/>
+                              <a:ext cx="5753100" cy="1194875"/>
+                            </a:xfrm>
+                            <a:prstGeom prst="rect">
+                              <a:avLst/>
+                            </a:prstGeom>
+                            <a:noFill/>
+                            <a:ln w="6350">
+                              <a:noFill/>
+                            </a:ln>
+                            <a:effectLst/>
+                          </wps:spPr>
+                          <wps:style>
+                            <a:lnRef idx="0">
+                              <a:schemeClr val="accent1"/>
+                            </a:lnRef>
+                            <a:fillRef idx="0">
+                              <a:schemeClr val="accent1"/>
+                            </a:fillRef>
+                            <a:effectRef idx="0">
+                              <a:schemeClr val="accent1"/>
+                            </a:effectRef>
+                            <a:fontRef idx="minor">
+                              <a:schemeClr val="dk1"/>
+                            </a:fontRef>
+                          </wps:style>
+                          <wps:txbx>
+                            <w:txbxContent>
+                              <w:p>
+                                <w:pPr>
+                                  <w:pStyle w:val="Sinespaciado"/>
+                                  <w:jc w:val="right"/>
+                                  <w:rPr>
+                                    <w:caps/>
+                                    <w:color w:val="0A1D30" w:themeColor="text2" w:themeShade="BF"/>
+                                    <w:sz w:val="52"/>
+                                    <w:szCs w:val="52"/>
+                                  </w:rPr>
+                                </w:pPr>
+                                <w:sdt>
+                                  <w:sdtPr>
+                                    <w:rPr>
+                                      <w:caps/>
+                                      <w:color w:val="0A1D30" w:themeColor="text2" w:themeShade="BF"/>
+                                      <w:sz w:val="52"/>
+                                      <w:szCs w:val="52"/>
+                                    </w:rPr>
+                                    <w:alias w:val="Título"/>
+                                    <w:tag w:val=""/>
+                                    <w:id w:val="-1315561441"/>
+                                    <w:dataBinding w:prefixMappings="xmlns:ns0='http://purl.org/dc/elements/1.1/' xmlns:ns1='http://schemas.openxmlformats.org/package/2006/metadata/core-properties' " w:xpath="/ns1:coreProperties[1]/ns0:title[1]" w:storeItemID="{6C3C8BC8-F283-45AE-878A-BAB7291924A1}"/>
+                                    <w:text w:multiLine="1"/>
+                                  </w:sdtPr>
+                                  <w:sdtContent>
+                                    <w:r>
+                                      <w:rPr>
+                                        <w:caps/>
+                                        <w:color w:val="0A1D30" w:themeColor="text2" w:themeShade="BF"/>
+                                        <w:sz w:val="52"/>
+                                        <w:szCs w:val="52"/>
+                                      </w:rPr>
+                                      <w:t xml:space="preserve">Proyecto final </w:t>
+                                    </w:r>
+                                    <w:r>
+                                      <w:rPr>
+                                        <w:caps/>
+                                        <w:color w:val="0A1D30" w:themeColor="text2" w:themeShade="BF"/>
+                                        <w:sz w:val="52"/>
+                                        <w:szCs w:val="52"/>
+                                      </w:rPr>
+                                      <w:br/>
+                                      <w:t>sistemas informáticos</w:t>
+                                    </w:r>
+                                  </w:sdtContent>
+                                </w:sdt>
+                              </w:p>
+                              <w:sdt>
+                                <w:sdtPr>
+                                  <w:rPr>
+                                    <w:smallCaps/>
+                                    <w:color w:val="0E2841" w:themeColor="text2"/>
+                                    <w:sz w:val="36"/>
+                                    <w:szCs w:val="36"/>
+                                  </w:rPr>
+                                  <w:alias w:val="Subtítulo"/>
+                                  <w:tag w:val=""/>
+                                  <w:id w:val="1615247542"/>
+                                  <w:showingPlcHdr/>
+                                  <w:dataBinding w:prefixMappings="xmlns:ns0='http://purl.org/dc/elements/1.1/' xmlns:ns1='http://schemas.openxmlformats.org/package/2006/metadata/core-properties' " w:xpath="/ns1:coreProperties[1]/ns0:subject[1]" w:storeItemID="{6C3C8BC8-F283-45AE-878A-BAB7291924A1}"/>
+                                  <w:text/>
+                                </w:sdtPr>
+                                <w:sdtContent>
+                                  <w:p>
+                                    <w:pPr>
+                                      <w:pStyle w:val="Sinespaciado"/>
+                                      <w:jc w:val="right"/>
+                                      <w:rPr>
+                                        <w:smallCaps/>
+                                        <w:color w:val="0E2841" w:themeColor="text2"/>
+                                        <w:sz w:val="36"/>
+                                        <w:szCs w:val="36"/>
+                                      </w:rPr>
+                                    </w:pPr>
+                                    <w:r>
+                                      <w:rPr>
+                                        <w:smallCaps/>
+                                        <w:color w:val="0E2841" w:themeColor="text2"/>
+                                        <w:sz w:val="36"/>
+                                        <w:szCs w:val="36"/>
+                                      </w:rPr>
+                                      <w:t xml:space="preserve">     </w:t>
+                                    </w:r>
+                                  </w:p>
+                                </w:sdtContent>
+                              </w:sdt>
+                            </w:txbxContent>
+                          </wps:txbx>
+                          <wps:bodyPr rot="0" spcFirstLastPara="0" vertOverflow="overflow" horzOverflow="overflow" vert="horz" wrap="square" lIns="0" tIns="0" rIns="0" bIns="0" numCol="1" spcCol="0" rtlCol="0" fromWordArt="0" anchor="b" anchorCtr="0" forceAA="0" compatLnSpc="1">
+                            <a:prstTxWarp prst="textNoShape">
+                              <a:avLst/>
+                            </a:prstTxWarp>
+                            <a:noAutofit/>
+                          </wps:bodyPr>
+                        </wps:wsp>
+                      </a:graphicData>
+                    </a:graphic>
+                    <wp14:sizeRelH relativeFrom="page">
+                      <wp14:pctWidth>73400</wp14:pctWidth>
+                    </wp14:sizeRelH>
+                    <wp14:sizeRelV relativeFrom="page">
+                      <wp14:pctHeight>0</wp14:pctHeight>
+                    </wp14:sizeRelV>
+                  </wp:anchor>
+                </w:drawing>
+              </mc:Choice>
+              <mc:Fallback>
+                <w:pict>
+                  <v:shape w14:anchorId="4B354B84" id="Cuadro de texto 23" o:spid="_x0000_s1027" type="#_x0000_t202" style="position:absolute;left:0;text-align:left;margin-left:97.45pt;margin-top:623.05pt;width:453pt;height:94.1pt;z-index:251660288;visibility:visible;mso-wrap-style:square;mso-width-percent:734;mso-height-percent:0;mso-wrap-distance-left:9pt;mso-wrap-distance-top:0;mso-wrap-distance-right:9pt;mso-wrap-distance-bottom:0;mso-position-horizontal:absolute;mso-position-horizontal-relative:page;mso-position-vertical:absolute;mso-position-vertical-relative:page;mso-width-percent:734;mso-height-percent:0;mso-width-relative:page;mso-height-relative:page;v-text-anchor:bottom" o:gfxdata="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" filled="f" stroked="f" strokeweight=".5pt">
+                    <v:textbox inset="0,0,0,0">
+                      <w:txbxContent>
+                        <w:p>
+                          <w:pPr>
+                            <w:pStyle w:val="Sinespaciado"/>
+                            <w:jc w:val="right"/>
+                            <w:rPr>
+                              <w:caps/>
+                              <w:color w:val="0A1D30" w:themeColor="text2" w:themeShade="BF"/>
+                              <w:sz w:val="52"/>
+                              <w:szCs w:val="52"/>
+                            </w:rPr>
+                          </w:pPr>
+                          <w:sdt>
+                            <w:sdtPr>
+                              <w:rPr>
+                                <w:caps/>
+                                <w:color w:val="0A1D30" w:themeColor="text2" w:themeShade="BF"/>
+                                <w:sz w:val="52"/>
+                                <w:szCs w:val="52"/>
+                              </w:rPr>
+                              <w:alias w:val="Título"/>
+                              <w:tag w:val=""/>
+                              <w:id w:val="-1315561441"/>
+                              <w:dataBinding w:prefixMappings="xmlns:ns0='http://purl.org/dc/elements/1.1/' xmlns:ns1='http://schemas.openxmlformats.org/package/2006/metadata/core-properties' " w:xpath="/ns1:coreProperties[1]/ns0:title[1]" w:storeItemID="{6C3C8BC8-F283-45AE-878A-BAB7291924A1}"/>
+                              <w:text w:multiLine="1"/>
+                            </w:sdtPr>
+                            <w:sdtContent>
+                              <w:r>
+                                <w:rPr>
+                                  <w:caps/>
+                                  <w:color w:val="0A1D30" w:themeColor="text2" w:themeShade="BF"/>
+                                  <w:sz w:val="52"/>
+                                  <w:szCs w:val="52"/>
+                                </w:rPr>
+                                <w:t xml:space="preserve">Proyecto final </w:t>
+                              </w:r>
+                              <w:r>
+                                <w:rPr>
+                                  <w:caps/>
+                                  <w:color w:val="0A1D30" w:themeColor="text2" w:themeShade="BF"/>
+                                  <w:sz w:val="52"/>
+                                  <w:szCs w:val="52"/>
+                                </w:rPr>
+                                <w:br/>
+                                <w:t>sistemas informáticos</w:t>
+                              </w:r>
+                            </w:sdtContent>
+                          </w:sdt>
+                        </w:p>
+                        <w:sdt>
+                          <w:sdtPr>
+                            <w:rPr>
+                              <w:smallCaps/>
+                              <w:color w:val="0E2841" w:themeColor="text2"/>
+                              <w:sz w:val="36"/>
+                              <w:szCs w:val="36"/>
+                            </w:rPr>
+                            <w:alias w:val="Subtítulo"/>
+                            <w:tag w:val=""/>
+                            <w:id w:val="1615247542"/>
+                            <w:showingPlcHdr/>
+                            <w:dataBinding w:prefixMappings="xmlns:ns0='http://purl.org/dc/elements/1.1/' xmlns:ns1='http://schemas.openxmlformats.org/package/2006/metadata/core-properties' " w:xpath="/ns1:coreProperties[1]/ns0:subject[1]" w:storeItemID="{6C3C8BC8-F283-45AE-878A-BAB7291924A1}"/>
+                            <w:text/>
+                          </w:sdtPr>
+                          <w:sdtContent>
+                            <w:p>
+                              <w:pPr>
+                                <w:pStyle w:val="Sinespaciado"/>
+                                <w:jc w:val="right"/>
+                                <w:rPr>
+                                  <w:smallCaps/>
+                                  <w:color w:val="0E2841" w:themeColor="text2"/>
+                                  <w:sz w:val="36"/>
+                                  <w:szCs w:val="36"/>
+                                </w:rPr>
+                              </w:pPr>
+                              <w:r>
+                                <w:rPr>
+                                  <w:smallCaps/>
+                                  <w:color w:val="0E2841" w:themeColor="text2"/>
+                                  <w:sz w:val="36"/>
+                                  <w:szCs w:val="36"/>
+                                </w:rPr>
+                                <w:t xml:space="preserve">     </w:t>
+                              </w:r>
+                            </w:p>
+                          </w:sdtContent>
+                        </w:sdt>
+                      </w:txbxContent>
+                    </v:textbox>
+                    <w10:wrap type="square" anchorx="page" anchory="page"/>
+                  </v:shape>
+                </w:pict>
+              </mc:Fallback>
+            </mc:AlternateContent>
+          </w:r>
+          <w:r>
+            <w:rPr>
+              <w:noProof/>
+            </w:rPr>
+            <mc:AlternateContent>
+              <mc:Choice Requires="wps">
+                <w:drawing>
+                  <wp:anchor distT="0" distB="0" distL="114300" distR="114300" simplePos="0" relativeHeight="251662336" behindDoc="0" locked="0" layoutInCell="1" allowOverlap="1" wp14:anchorId="4A1B5997" wp14:editId="1BA76650">
                     <wp:simplePos x="0" y="0"/>
                     <mc:AlternateContent>
                       <mc:Choice Requires="wp14">
@@ -124,7 +810,7 @@
                                         <w:sz w:val="40"/>
                                         <w:szCs w:val="40"/>
                                       </w:rPr>
-                                      <w:t>[Fecha]</w:t>
+                                      <w:t xml:space="preserve">     </w:t>
                                     </w:r>
                                   </w:p>
                                 </w:sdtContent>
@@ -151,11 +837,7 @@
               </mc:Choice>
               <mc:Fallback>
                 <w:pict>
-                  <v:shapetype w14:anchorId="4A1B5997" id="_x0000_t202" coordsize="21600,21600" o:spt="202" path="m,l,21600r21600,l21600,xe">
-                    <v:stroke joinstyle="miter"/>
-                    <v:path gradientshapeok="t" o:connecttype="rect"/>
-                  </v:shapetype>
-                  <v:shape id="Cuadro de texto 21" o:spid="_x0000_s1026" type="#_x0000_t202" style="position:absolute;margin-left:0;margin-top:0;width:288.25pt;height:287.5pt;z-index:251662336;visibility:visible;mso-wrap-style:square;mso-width-percent:734;mso-height-percent:363;mso-left-percent:150;mso-top-percent:91;mso-wrap-distance-left:9pt;mso-wrap-distance-top:0;mso-wrap-distance-right:9pt;mso-wrap-distance-bottom:0;mso-position-horizontal-relative:page;mso-position-vertical-relative:page;mso-width-percent:734;mso-height-percent:363;mso-left-percent:150;mso-top-percent:91;mso-width-relative:page;mso-height-relative:page;v-text-anchor:bottom" o:gfxdata="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" filled="f" stroked="f" strokeweight=".5pt">
+                  <v:shape w14:anchorId="4A1B5997" id="Cuadro de texto 21" o:spid="_x0000_s1028" type="#_x0000_t202" style="position:absolute;left:0;text-align:left;margin-left:0;margin-top:0;width:288.25pt;height:287.5pt;z-index:251662336;visibility:visible;mso-wrap-style:square;mso-width-percent:734;mso-height-percent:363;mso-left-percent:150;mso-top-percent:91;mso-wrap-distance-left:9pt;mso-wrap-distance-top:0;mso-wrap-distance-right:9pt;mso-wrap-distance-bottom:0;mso-position-horizontal-relative:page;mso-position-vertical-relative:page;mso-width-percent:734;mso-height-percent:363;mso-left-percent:150;mso-top-percent:91;mso-width-relative:page;mso-height-relative:page;v-text-anchor:bottom" o:gfxdata="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" filled="f" stroked="f" strokeweight=".5pt">
                     <v:textbox style="mso-fit-shape-to-text:t" inset="0,0,0,0">
                       <w:txbxContent>
                         <w:sdt>
@@ -197,7 +879,7 @@
                                   <w:sz w:val="40"/>
                                   <w:szCs w:val="40"/>
                                 </w:rPr>
-                                <w:t>[Fecha]</w:t>
+                                <w:t xml:space="preserve">     </w:t>
                               </w:r>
                             </w:p>
                           </w:sdtContent>
@@ -213,616 +895,7 @@
           <w:r>
             <w:rPr>
               <w:noProof/>
-            </w:rPr>
-            <mc:AlternateContent>
-              <mc:Choice Requires="wps">
-                <w:drawing>
-                  <wp:anchor distT="0" distB="0" distL="114300" distR="114300" simplePos="0" relativeHeight="251661312" behindDoc="0" locked="0" layoutInCell="1" allowOverlap="1" wp14:anchorId="034BE638" wp14:editId="11CB9C3B">
-                    <wp:simplePos x="0" y="0"/>
-                    <mc:AlternateContent>
-                      <mc:Choice Requires="wp14">
-                        <wp:positionH relativeFrom="page">
-                          <wp14:pctPosHOffset>15000</wp14:pctPosHOffset>
-                        </wp:positionH>
-                      </mc:Choice>
-                      <mc:Fallback>
-                        <wp:positionH relativeFrom="page">
-                          <wp:posOffset>1133475</wp:posOffset>
-                        </wp:positionH>
-                      </mc:Fallback>
-                    </mc:AlternateContent>
-                    <mc:AlternateContent>
-                      <mc:Choice Requires="wp14">
-                        <wp:positionV relativeFrom="page">
-                          <wp14:pctPosVOffset>83700</wp14:pctPosVOffset>
-                        </wp:positionV>
-                      </mc:Choice>
-                      <mc:Fallback>
-                        <wp:positionV relativeFrom="page">
-                          <wp:posOffset>8949055</wp:posOffset>
-                        </wp:positionV>
-                      </mc:Fallback>
-                    </mc:AlternateContent>
-                    <wp:extent cx="5753100" cy="652780"/>
-                    <wp:effectExtent l="0" t="0" r="10160" b="14605"/>
-                    <wp:wrapSquare wrapText="bothSides"/>
-                    <wp:docPr id="112" name="Cuadro de texto 22"/>
-                    <wp:cNvGraphicFramePr/>
-                    <a:graphic xmlns:a="http://schemas.openxmlformats.org/drawingml/2006/main">
-                      <a:graphicData uri="http://schemas.microsoft.com/office/word/2010/wordprocessingShape">
-                        <wps:wsp>
-                          <wps:cNvSpPr txBox="1"/>
-                          <wps:spPr>
-                            <a:xfrm>
-                              <a:off x="0" y="0"/>
-                              <a:ext cx="5753100" cy="652780"/>
-                            </a:xfrm>
-                            <a:prstGeom prst="rect">
-                              <a:avLst/>
-                            </a:prstGeom>
-                            <a:noFill/>
-                            <a:ln w="6350">
-                              <a:noFill/>
-                            </a:ln>
-                            <a:effectLst/>
-                          </wps:spPr>
-                          <wps:style>
-                            <a:lnRef idx="0">
-                              <a:schemeClr val="accent1"/>
-                            </a:lnRef>
-                            <a:fillRef idx="0">
-                              <a:schemeClr val="accent1"/>
-                            </a:fillRef>
-                            <a:effectRef idx="0">
-                              <a:schemeClr val="accent1"/>
-                            </a:effectRef>
-                            <a:fontRef idx="minor">
-                              <a:schemeClr val="dk1"/>
-                            </a:fontRef>
-                          </wps:style>
-                          <wps:txbx>
-                            <w:txbxContent>
-                              <w:sdt>
-                                <w:sdtPr>
-                                  <w:rPr>
-                                    <w:caps/>
-                                    <w:color w:val="262626" w:themeColor="text1" w:themeTint="D9"/>
-                                    <w:sz w:val="28"/>
-                                    <w:szCs w:val="28"/>
-                                  </w:rPr>
-                                  <w:alias w:val="Autor"/>
-                                  <w:tag w:val=""/>
-                                  <w:id w:val="1901796142"/>
-                                  <w:dataBinding w:prefixMappings="xmlns:ns0='http://purl.org/dc/elements/1.1/' xmlns:ns1='http://schemas.openxmlformats.org/package/2006/metadata/core-properties' " w:xpath="/ns1:coreProperties[1]/ns0:creator[1]" w:storeItemID="{6C3C8BC8-F283-45AE-878A-BAB7291924A1}"/>
-                                  <w:text/>
-                                </w:sdtPr>
-                                <w:sdtContent>
-                                  <w:p>
-                                    <w:pPr>
-                                      <w:pStyle w:val="Sinespaciado"/>
-                                      <w:jc w:val="right"/>
-                                      <w:rPr>
-                                        <w:caps/>
-                                        <w:color w:val="262626" w:themeColor="text1" w:themeTint="D9"/>
-                                        <w:sz w:val="28"/>
-                                        <w:szCs w:val="28"/>
-                                      </w:rPr>
-                                    </w:pPr>
-                                    <w:r>
-                                      <w:rPr>
-                                        <w:caps/>
-                                        <w:color w:val="262626" w:themeColor="text1" w:themeTint="D9"/>
-                                        <w:sz w:val="28"/>
-                                        <w:szCs w:val="28"/>
-                                      </w:rPr>
-                                      <w:t>Álvaro Santos</w:t>
-                                    </w:r>
-                                  </w:p>
-                                </w:sdtContent>
-                              </w:sdt>
-                              <w:p>
-                                <w:pPr>
-                                  <w:pStyle w:val="Sinespaciado"/>
-                                  <w:jc w:val="right"/>
-                                  <w:rPr>
-                                    <w:caps/>
-                                    <w:color w:val="262626" w:themeColor="text1" w:themeTint="D9"/>
-                                    <w:sz w:val="20"/>
-                                    <w:szCs w:val="20"/>
-                                  </w:rPr>
-                                </w:pPr>
-                                <w:sdt>
-                                  <w:sdtPr>
-                                    <w:rPr>
-                                      <w:caps/>
-                                      <w:color w:val="262626" w:themeColor="text1" w:themeTint="D9"/>
-                                      <w:sz w:val="20"/>
-                                      <w:szCs w:val="20"/>
-                                    </w:rPr>
-                                    <w:alias w:val="Compañía"/>
-                                    <w:tag w:val=""/>
-                                    <w:id w:val="-661235724"/>
-                                    <w:showingPlcHdr/>
-                                    <w:dataBinding w:prefixMappings="xmlns:ns0='http://schemas.openxmlformats.org/officeDocument/2006/extended-properties' " w:xpath="/ns0:Properties[1]/ns0:Company[1]" w:storeItemID="{6668398D-A668-4E3E-A5EB-62B293D839F1}"/>
-                                    <w:text/>
-                                  </w:sdtPr>
-                                  <w:sdtContent>
-                                    <w:r>
-                                      <w:rPr>
-                                        <w:caps/>
-                                        <w:color w:val="262626" w:themeColor="text1" w:themeTint="D9"/>
-                                        <w:sz w:val="20"/>
-                                        <w:szCs w:val="20"/>
-                                      </w:rPr>
-                                      <w:t>[Nombre de la empresa]</w:t>
-                                    </w:r>
-                                  </w:sdtContent>
-                                </w:sdt>
-                              </w:p>
-                              <w:p>
-                                <w:pPr>
-                                  <w:pStyle w:val="Sinespaciado"/>
-                                  <w:jc w:val="right"/>
-                                  <w:rPr>
-                                    <w:caps/>
-                                    <w:color w:val="262626" w:themeColor="text1" w:themeTint="D9"/>
-                                    <w:sz w:val="20"/>
-                                    <w:szCs w:val="20"/>
-                                  </w:rPr>
-                                </w:pPr>
-                                <w:sdt>
-                                  <w:sdtPr>
-                                    <w:rPr>
-                                      <w:color w:val="262626" w:themeColor="text1" w:themeTint="D9"/>
-                                      <w:sz w:val="20"/>
-                                      <w:szCs w:val="20"/>
-                                    </w:rPr>
-                                    <w:alias w:val="Dirección"/>
-                                    <w:tag w:val=""/>
-                                    <w:id w:val="171227497"/>
-                                    <w:showingPlcHdr/>
-                                    <w:dataBinding w:prefixMappings="xmlns:ns0='http://schemas.microsoft.com/office/2006/coverPageProps' " w:xpath="/ns0:CoverPageProperties[1]/ns0:CompanyAddress[1]" w:storeItemID="{55AF091B-3C7A-41E3-B477-F2FDAA23CFDA}"/>
-                                    <w:text/>
-                                  </w:sdtPr>
-                                  <w:sdtContent>
-                                    <w:r>
-                                      <w:rPr>
-                                        <w:color w:val="262626" w:themeColor="text1" w:themeTint="D9"/>
-                                        <w:sz w:val="20"/>
-                                        <w:szCs w:val="20"/>
-                                      </w:rPr>
-                                      <w:t>[Dirección de la compañía]</w:t>
-                                    </w:r>
-                                  </w:sdtContent>
-                                </w:sdt>
-                                <w:r>
-                                  <w:rPr>
-                                    <w:color w:val="262626" w:themeColor="text1" w:themeTint="D9"/>
-                                    <w:sz w:val="20"/>
-                                    <w:szCs w:val="20"/>
-                                  </w:rPr>
-                                  <w:t xml:space="preserve"> </w:t>
-                                </w:r>
-                              </w:p>
-                            </w:txbxContent>
-                          </wps:txbx>
-                          <wps:bodyPr rot="0" spcFirstLastPara="0" vertOverflow="overflow" horzOverflow="overflow" vert="horz" wrap="square" lIns="0" tIns="0" rIns="0" bIns="0" numCol="1" spcCol="0" rtlCol="0" fromWordArt="0" anchor="b" anchorCtr="0" forceAA="0" compatLnSpc="1">
-                            <a:prstTxWarp prst="textNoShape">
-                              <a:avLst/>
-                            </a:prstTxWarp>
-                            <a:noAutofit/>
-                          </wps:bodyPr>
-                        </wps:wsp>
-                      </a:graphicData>
-                    </a:graphic>
-                    <wp14:sizeRelH relativeFrom="page">
-                      <wp14:pctWidth>73400</wp14:pctWidth>
-                    </wp14:sizeRelH>
-                    <wp14:sizeRelV relativeFrom="page">
-                      <wp14:pctHeight>8000</wp14:pctHeight>
-                    </wp14:sizeRelV>
-                  </wp:anchor>
-                </w:drawing>
-              </mc:Choice>
-              <mc:Fallback>
-                <w:pict>
-                  <v:shape w14:anchorId="034BE638" id="Cuadro de texto 22" o:spid="_x0000_s1027" type="#_x0000_t202" style="position:absolute;margin-left:0;margin-top:0;width:453pt;height:51.4pt;z-index:251661312;visibility:visible;mso-wrap-style:square;mso-width-percent:734;mso-height-percent:80;mso-left-percent:150;mso-top-percent:837;mso-wrap-distance-left:9pt;mso-wrap-distance-top:0;mso-wrap-distance-right:9pt;mso-wrap-distance-bottom:0;mso-position-horizontal-relative:page;mso-position-vertical-relative:page;mso-width-percent:734;mso-height-percent:80;mso-left-percent:150;mso-top-percent:837;mso-width-relative:page;mso-height-relative:page;v-text-anchor:bottom" o:gfxdata="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" filled="f" stroked="f" strokeweight=".5pt">
-                    <v:textbox inset="0,0,0,0">
-                      <w:txbxContent>
-                        <w:sdt>
-                          <w:sdtPr>
-                            <w:rPr>
-                              <w:caps/>
-                              <w:color w:val="262626" w:themeColor="text1" w:themeTint="D9"/>
-                              <w:sz w:val="28"/>
-                              <w:szCs w:val="28"/>
-                            </w:rPr>
-                            <w:alias w:val="Autor"/>
-                            <w:tag w:val=""/>
-                            <w:id w:val="1901796142"/>
-                            <w:dataBinding w:prefixMappings="xmlns:ns0='http://purl.org/dc/elements/1.1/' xmlns:ns1='http://schemas.openxmlformats.org/package/2006/metadata/core-properties' " w:xpath="/ns1:coreProperties[1]/ns0:creator[1]" w:storeItemID="{6C3C8BC8-F283-45AE-878A-BAB7291924A1}"/>
-                            <w:text/>
-                          </w:sdtPr>
-                          <w:sdtContent>
-                            <w:p>
-                              <w:pPr>
-                                <w:pStyle w:val="Sinespaciado"/>
-                                <w:jc w:val="right"/>
-                                <w:rPr>
-                                  <w:caps/>
-                                  <w:color w:val="262626" w:themeColor="text1" w:themeTint="D9"/>
-                                  <w:sz w:val="28"/>
-                                  <w:szCs w:val="28"/>
-                                </w:rPr>
-                              </w:pPr>
-                              <w:r>
-                                <w:rPr>
-                                  <w:caps/>
-                                  <w:color w:val="262626" w:themeColor="text1" w:themeTint="D9"/>
-                                  <w:sz w:val="28"/>
-                                  <w:szCs w:val="28"/>
-                                </w:rPr>
-                                <w:t>Álvaro Santos</w:t>
-                              </w:r>
-                            </w:p>
-                          </w:sdtContent>
-                        </w:sdt>
-                        <w:p>
-                          <w:pPr>
-                            <w:pStyle w:val="Sinespaciado"/>
-                            <w:jc w:val="right"/>
-                            <w:rPr>
-                              <w:caps/>
-                              <w:color w:val="262626" w:themeColor="text1" w:themeTint="D9"/>
-                              <w:sz w:val="20"/>
-                              <w:szCs w:val="20"/>
-                            </w:rPr>
-                          </w:pPr>
-                          <w:sdt>
-                            <w:sdtPr>
-                              <w:rPr>
-                                <w:caps/>
-                                <w:color w:val="262626" w:themeColor="text1" w:themeTint="D9"/>
-                                <w:sz w:val="20"/>
-                                <w:szCs w:val="20"/>
-                              </w:rPr>
-                              <w:alias w:val="Compañía"/>
-                              <w:tag w:val=""/>
-                              <w:id w:val="-661235724"/>
-                              <w:showingPlcHdr/>
-                              <w:dataBinding w:prefixMappings="xmlns:ns0='http://schemas.openxmlformats.org/officeDocument/2006/extended-properties' " w:xpath="/ns0:Properties[1]/ns0:Company[1]" w:storeItemID="{6668398D-A668-4E3E-A5EB-62B293D839F1}"/>
-                              <w:text/>
-                            </w:sdtPr>
-                            <w:sdtContent>
-                              <w:r>
-                                <w:rPr>
-                                  <w:caps/>
-                                  <w:color w:val="262626" w:themeColor="text1" w:themeTint="D9"/>
-                                  <w:sz w:val="20"/>
-                                  <w:szCs w:val="20"/>
-                                </w:rPr>
-                                <w:t>[Nombre de la empresa]</w:t>
-                              </w:r>
-                            </w:sdtContent>
-                          </w:sdt>
-                        </w:p>
-                        <w:p>
-                          <w:pPr>
-                            <w:pStyle w:val="Sinespaciado"/>
-                            <w:jc w:val="right"/>
-                            <w:rPr>
-                              <w:caps/>
-                              <w:color w:val="262626" w:themeColor="text1" w:themeTint="D9"/>
-                              <w:sz w:val="20"/>
-                              <w:szCs w:val="20"/>
-                            </w:rPr>
-                          </w:pPr>
-                          <w:sdt>
-                            <w:sdtPr>
-                              <w:rPr>
-                                <w:color w:val="262626" w:themeColor="text1" w:themeTint="D9"/>
-                                <w:sz w:val="20"/>
-                                <w:szCs w:val="20"/>
-                              </w:rPr>
-                              <w:alias w:val="Dirección"/>
-                              <w:tag w:val=""/>
-                              <w:id w:val="171227497"/>
-                              <w:showingPlcHdr/>
-                              <w:dataBinding w:prefixMappings="xmlns:ns0='http://schemas.microsoft.com/office/2006/coverPageProps' " w:xpath="/ns0:CoverPageProperties[1]/ns0:CompanyAddress[1]" w:storeItemID="{55AF091B-3C7A-41E3-B477-F2FDAA23CFDA}"/>
-                              <w:text/>
-                            </w:sdtPr>
-                            <w:sdtContent>
-                              <w:r>
-                                <w:rPr>
-                                  <w:color w:val="262626" w:themeColor="text1" w:themeTint="D9"/>
-                                  <w:sz w:val="20"/>
-                                  <w:szCs w:val="20"/>
-                                </w:rPr>
-                                <w:t>[Dirección de la compañía]</w:t>
-                              </w:r>
-                            </w:sdtContent>
-                          </w:sdt>
-                          <w:r>
-                            <w:rPr>
-                              <w:color w:val="262626" w:themeColor="text1" w:themeTint="D9"/>
-                              <w:sz w:val="20"/>
-                              <w:szCs w:val="20"/>
-                            </w:rPr>
-                            <w:t xml:space="preserve"> </w:t>
-                          </w:r>
-                        </w:p>
-                      </w:txbxContent>
-                    </v:textbox>
-                    <w10:wrap type="square" anchorx="page" anchory="page"/>
-                  </v:shape>
-                </w:pict>
-              </mc:Fallback>
-            </mc:AlternateContent>
-          </w:r>
-          <w:r>
-            <w:rPr>
-              <w:noProof/>
-            </w:rPr>
-            <mc:AlternateContent>
-              <mc:Choice Requires="wps">
-                <w:drawing>
-                  <wp:anchor distT="0" distB="0" distL="114300" distR="114300" simplePos="0" relativeHeight="251660288" behindDoc="0" locked="0" layoutInCell="1" allowOverlap="1" wp14:anchorId="4B354B84" wp14:editId="569EEDC1">
-                    <wp:simplePos x="0" y="0"/>
-                    <mc:AlternateContent>
-                      <mc:Choice Requires="wp14">
-                        <wp:positionH relativeFrom="page">
-                          <wp14:pctPosHOffset>15000</wp14:pctPosHOffset>
-                        </wp:positionH>
-                      </mc:Choice>
-                      <mc:Fallback>
-                        <wp:positionH relativeFrom="page">
-                          <wp:posOffset>1133475</wp:posOffset>
-                        </wp:positionH>
-                      </mc:Fallback>
-                    </mc:AlternateContent>
-                    <mc:AlternateContent>
-                      <mc:Choice Requires="wp14">
-                        <wp:positionV relativeFrom="page">
-                          <wp14:pctPosVOffset>45500</wp14:pctPosVOffset>
-                        </wp:positionV>
-                      </mc:Choice>
-                      <mc:Fallback>
-                        <wp:positionV relativeFrom="page">
-                          <wp:posOffset>4864735</wp:posOffset>
-                        </wp:positionV>
-                      </mc:Fallback>
-                    </mc:AlternateContent>
-                    <wp:extent cx="5753100" cy="525780"/>
-                    <wp:effectExtent l="0" t="0" r="10160" b="6350"/>
-                    <wp:wrapSquare wrapText="bothSides"/>
-                    <wp:docPr id="113" name="Cuadro de texto 23"/>
-                    <wp:cNvGraphicFramePr/>
-                    <a:graphic xmlns:a="http://schemas.openxmlformats.org/drawingml/2006/main">
-                      <a:graphicData uri="http://schemas.microsoft.com/office/word/2010/wordprocessingShape">
-                        <wps:wsp>
-                          <wps:cNvSpPr txBox="1"/>
-                          <wps:spPr>
-                            <a:xfrm>
-                              <a:off x="0" y="0"/>
-                              <a:ext cx="5753100" cy="525780"/>
-                            </a:xfrm>
-                            <a:prstGeom prst="rect">
-                              <a:avLst/>
-                            </a:prstGeom>
-                            <a:noFill/>
-                            <a:ln w="6350">
-                              <a:noFill/>
-                            </a:ln>
-                            <a:effectLst/>
-                          </wps:spPr>
-                          <wps:style>
-                            <a:lnRef idx="0">
-                              <a:schemeClr val="accent1"/>
-                            </a:lnRef>
-                            <a:fillRef idx="0">
-                              <a:schemeClr val="accent1"/>
-                            </a:fillRef>
-                            <a:effectRef idx="0">
-                              <a:schemeClr val="accent1"/>
-                            </a:effectRef>
-                            <a:fontRef idx="minor">
-                              <a:schemeClr val="dk1"/>
-                            </a:fontRef>
-                          </wps:style>
-                          <wps:txbx>
-                            <w:txbxContent>
-                              <w:p>
-                                <w:pPr>
-                                  <w:pStyle w:val="Sinespaciado"/>
-                                  <w:jc w:val="right"/>
-                                  <w:rPr>
-                                    <w:caps/>
-                                    <w:color w:val="0A1D30" w:themeColor="text2" w:themeShade="BF"/>
-                                    <w:sz w:val="52"/>
-                                    <w:szCs w:val="52"/>
-                                  </w:rPr>
-                                </w:pPr>
-                                <w:sdt>
-                                  <w:sdtPr>
-                                    <w:rPr>
-                                      <w:caps/>
-                                      <w:color w:val="0A1D30" w:themeColor="text2" w:themeShade="BF"/>
-                                      <w:sz w:val="52"/>
-                                      <w:szCs w:val="52"/>
-                                    </w:rPr>
-                                    <w:alias w:val="Título"/>
-                                    <w:tag w:val=""/>
-                                    <w:id w:val="-1315561441"/>
-                                    <w:showingPlcHdr/>
-                                    <w:dataBinding w:prefixMappings="xmlns:ns0='http://purl.org/dc/elements/1.1/' xmlns:ns1='http://schemas.openxmlformats.org/package/2006/metadata/core-properties' " w:xpath="/ns1:coreProperties[1]/ns0:title[1]" w:storeItemID="{6C3C8BC8-F283-45AE-878A-BAB7291924A1}"/>
-                                    <w:text w:multiLine="1"/>
-                                  </w:sdtPr>
-                                  <w:sdtContent>
-                                    <w:r>
-                                      <w:rPr>
-                                        <w:caps/>
-                                        <w:color w:val="0A1D30" w:themeColor="text2" w:themeShade="BF"/>
-                                        <w:sz w:val="52"/>
-                                        <w:szCs w:val="52"/>
-                                      </w:rPr>
-                                      <w:t>[Título del documento]</w:t>
-                                    </w:r>
-                                  </w:sdtContent>
-                                </w:sdt>
-                              </w:p>
-                              <w:sdt>
-                                <w:sdtPr>
-                                  <w:rPr>
-                                    <w:smallCaps/>
-                                    <w:color w:val="0E2841" w:themeColor="text2"/>
-                                    <w:sz w:val="36"/>
-                                    <w:szCs w:val="36"/>
-                                  </w:rPr>
-                                  <w:alias w:val="Subtítulo"/>
-                                  <w:tag w:val=""/>
-                                  <w:id w:val="1615247542"/>
-                                  <w:showingPlcHdr/>
-                                  <w:dataBinding w:prefixMappings="xmlns:ns0='http://purl.org/dc/elements/1.1/' xmlns:ns1='http://schemas.openxmlformats.org/package/2006/metadata/core-properties' " w:xpath="/ns1:coreProperties[1]/ns0:subject[1]" w:storeItemID="{6C3C8BC8-F283-45AE-878A-BAB7291924A1}"/>
-                                  <w:text/>
-                                </w:sdtPr>
-                                <w:sdtContent>
-                                  <w:p>
-                                    <w:pPr>
-                                      <w:pStyle w:val="Sinespaciado"/>
-                                      <w:jc w:val="right"/>
-                                      <w:rPr>
-                                        <w:smallCaps/>
-                                        <w:color w:val="0E2841" w:themeColor="text2"/>
-                                        <w:sz w:val="36"/>
-                                        <w:szCs w:val="36"/>
-                                      </w:rPr>
-                                    </w:pPr>
-                                    <w:r>
-                                      <w:rPr>
-                                        <w:smallCaps/>
-                                        <w:color w:val="0E2841" w:themeColor="text2"/>
-                                        <w:sz w:val="36"/>
-                                        <w:szCs w:val="36"/>
-                                      </w:rPr>
-                                      <w:t>[Subtítulo del documento]</w:t>
-                                    </w:r>
-                                  </w:p>
-                                </w:sdtContent>
-                              </w:sdt>
-                            </w:txbxContent>
-                          </wps:txbx>
-                          <wps:bodyPr rot="0" spcFirstLastPara="0" vertOverflow="overflow" horzOverflow="overflow" vert="horz" wrap="square" lIns="0" tIns="0" rIns="0" bIns="0" numCol="1" spcCol="0" rtlCol="0" fromWordArt="0" anchor="b" anchorCtr="0" forceAA="0" compatLnSpc="1">
-                            <a:prstTxWarp prst="textNoShape">
-                              <a:avLst/>
-                            </a:prstTxWarp>
-                            <a:noAutofit/>
-                          </wps:bodyPr>
-                        </wps:wsp>
-                      </a:graphicData>
-                    </a:graphic>
-                    <wp14:sizeRelH relativeFrom="page">
-                      <wp14:pctWidth>73400</wp14:pctWidth>
-                    </wp14:sizeRelH>
-                    <wp14:sizeRelV relativeFrom="page">
-                      <wp14:pctHeight>36300</wp14:pctHeight>
-                    </wp14:sizeRelV>
-                  </wp:anchor>
-                </w:drawing>
-              </mc:Choice>
-              <mc:Fallback>
-                <w:pict>
-                  <v:shape w14:anchorId="4B354B84" id="Cuadro de texto 23" o:spid="_x0000_s1028" type="#_x0000_t202" style="position:absolute;margin-left:0;margin-top:0;width:453pt;height:41.4pt;z-index:251660288;visibility:visible;mso-wrap-style:square;mso-width-percent:734;mso-height-percent:363;mso-left-percent:150;mso-top-percent:455;mso-wrap-distance-left:9pt;mso-wrap-distance-top:0;mso-wrap-distance-right:9pt;mso-wrap-distance-bottom:0;mso-position-horizontal-relative:page;mso-position-vertical-relative:page;mso-width-percent:734;mso-height-percent:363;mso-left-percent:150;mso-top-percent:455;mso-width-relative:page;mso-height-relative:page;v-text-anchor:bottom" o:gfxdata="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" filled="f" stroked="f" strokeweight=".5pt">
-                    <v:textbox inset="0,0,0,0">
-                      <w:txbxContent>
-                        <w:p>
-                          <w:pPr>
-                            <w:pStyle w:val="Sinespaciado"/>
-                            <w:jc w:val="right"/>
-                            <w:rPr>
-                              <w:caps/>
-                              <w:color w:val="0A1D30" w:themeColor="text2" w:themeShade="BF"/>
-                              <w:sz w:val="52"/>
-                              <w:szCs w:val="52"/>
-                            </w:rPr>
-                          </w:pPr>
-                          <w:sdt>
-                            <w:sdtPr>
-                              <w:rPr>
-                                <w:caps/>
-                                <w:color w:val="0A1D30" w:themeColor="text2" w:themeShade="BF"/>
-                                <w:sz w:val="52"/>
-                                <w:szCs w:val="52"/>
-                              </w:rPr>
-                              <w:alias w:val="Título"/>
-                              <w:tag w:val=""/>
-                              <w:id w:val="-1315561441"/>
-                              <w:showingPlcHdr/>
-                              <w:dataBinding w:prefixMappings="xmlns:ns0='http://purl.org/dc/elements/1.1/' xmlns:ns1='http://schemas.openxmlformats.org/package/2006/metadata/core-properties' " w:xpath="/ns1:coreProperties[1]/ns0:title[1]" w:storeItemID="{6C3C8BC8-F283-45AE-878A-BAB7291924A1}"/>
-                              <w:text w:multiLine="1"/>
-                            </w:sdtPr>
-                            <w:sdtContent>
-                              <w:r>
-                                <w:rPr>
-                                  <w:caps/>
-                                  <w:color w:val="0A1D30" w:themeColor="text2" w:themeShade="BF"/>
-                                  <w:sz w:val="52"/>
-                                  <w:szCs w:val="52"/>
-                                </w:rPr>
-                                <w:t>[Título del documento]</w:t>
-                              </w:r>
-                            </w:sdtContent>
-                          </w:sdt>
-                        </w:p>
-                        <w:sdt>
-                          <w:sdtPr>
-                            <w:rPr>
-                              <w:smallCaps/>
-                              <w:color w:val="0E2841" w:themeColor="text2"/>
-                              <w:sz w:val="36"/>
-                              <w:szCs w:val="36"/>
-                            </w:rPr>
-                            <w:alias w:val="Subtítulo"/>
-                            <w:tag w:val=""/>
-                            <w:id w:val="1615247542"/>
-                            <w:showingPlcHdr/>
-                            <w:dataBinding w:prefixMappings="xmlns:ns0='http://purl.org/dc/elements/1.1/' xmlns:ns1='http://schemas.openxmlformats.org/package/2006/metadata/core-properties' " w:xpath="/ns1:coreProperties[1]/ns0:subject[1]" w:storeItemID="{6C3C8BC8-F283-45AE-878A-BAB7291924A1}"/>
-                            <w:text/>
-                          </w:sdtPr>
-                          <w:sdtContent>
-                            <w:p>
-                              <w:pPr>
-                                <w:pStyle w:val="Sinespaciado"/>
-                                <w:jc w:val="right"/>
-                                <w:rPr>
-                                  <w:smallCaps/>
-                                  <w:color w:val="0E2841" w:themeColor="text2"/>
-                                  <w:sz w:val="36"/>
-                                  <w:szCs w:val="36"/>
-                                </w:rPr>
-                              </w:pPr>
-                              <w:r>
-                                <w:rPr>
-                                  <w:smallCaps/>
-                                  <w:color w:val="0E2841" w:themeColor="text2"/>
-                                  <w:sz w:val="36"/>
-                                  <w:szCs w:val="36"/>
-                                </w:rPr>
-                                <w:t>[Subtítulo del documento]</w:t>
-                              </w:r>
-                            </w:p>
-                          </w:sdtContent>
-                        </w:sdt>
-                      </w:txbxContent>
-                    </v:textbox>
-                    <w10:wrap type="square" anchorx="page" anchory="page"/>
-                  </v:shape>
-                </w:pict>
-              </mc:Fallback>
-            </mc:AlternateContent>
-          </w:r>
-          <w:r>
-            <w:rPr>
-              <w:noProof/>
+              <w:color w:val="C00000"/>
             </w:rPr>
             <mc:AlternateContent>
               <mc:Choice Requires="wpg">
@@ -974,9 +1047,12 @@
             <w:br w:type="page"/>
           </w:r>
         </w:p>
+        <w:p/>
         <w:p>
           <w:r>
-            <w:lastRenderedPageBreak/>
+            <w:rPr>
+              <w:rStyle w:val="Ttulo1Car"/>
+            </w:rPr>
             <w:t>Índice</w:t>
           </w:r>
         </w:p>
@@ -991,7 +1067,7 @@
         </w:numPr>
       </w:pPr>
       <w:r>
-        <w:t>Uno</w:t>
+        <w:t>Justificación del Proyecto</w:t>
       </w:r>
     </w:p>
     <w:p>
@@ -1003,7 +1079,7 @@
         </w:numPr>
       </w:pPr>
       <w:r>
-        <w:t>Dos</w:t>
+        <w:t>Introducción</w:t>
       </w:r>
     </w:p>
     <w:p>
@@ -1015,7 +1091,31 @@
         </w:numPr>
       </w:pPr>
       <w:r>
-        <w:t>Tres</w:t>
+        <w:t>Objetivos</w:t>
+      </w:r>
+    </w:p>
+    <w:p>
+      <w:pPr>
+        <w:pStyle w:val="Prrafodelista"/>
+        <w:numPr>
+          <w:ilvl w:val="1"/>
+          <w:numId w:val="1"/>
+        </w:numPr>
+      </w:pPr>
+      <w:r>
+        <w:t>Objetivo General</w:t>
+      </w:r>
+    </w:p>
+    <w:p>
+      <w:pPr>
+        <w:pStyle w:val="Prrafodelista"/>
+        <w:numPr>
+          <w:ilvl w:val="1"/>
+          <w:numId w:val="1"/>
+        </w:numPr>
+      </w:pPr>
+      <w:r>
+        <w:t>Objetivos Específicos</w:t>
       </w:r>
     </w:p>
     <w:p>
@@ -1027,9 +1127,74 @@
         </w:numPr>
       </w:pPr>
       <w:r>
-        <w:t>Cuatro</w:t>
+        <w:t>Desarrollo</w:t>
       </w:r>
     </w:p>
+    <w:p>
+      <w:pPr>
+        <w:pStyle w:val="Prrafodelista"/>
+        <w:numPr>
+          <w:ilvl w:val="0"/>
+          <w:numId w:val="1"/>
+        </w:numPr>
+      </w:pPr>
+      <w:r>
+        <w:t>Conclusiones</w:t>
+      </w:r>
+    </w:p>
+    <w:p>
+      <w:pPr>
+        <w:pStyle w:val="Prrafodelista"/>
+        <w:numPr>
+          <w:ilvl w:val="0"/>
+          <w:numId w:val="1"/>
+        </w:numPr>
+      </w:pPr>
+      <w:r>
+        <w:t>Líneas de Investigación Futuras</w:t>
+      </w:r>
+    </w:p>
+    <w:p>
+      <w:pPr>
+        <w:pStyle w:val="Prrafodelista"/>
+        <w:numPr>
+          <w:ilvl w:val="0"/>
+          <w:numId w:val="1"/>
+        </w:numPr>
+      </w:pPr>
+      <w:r>
+        <w:t>Anexos</w:t>
+      </w:r>
+    </w:p>
+    <w:p>
+      <w:pPr>
+        <w:pStyle w:val="Prrafodelista"/>
+        <w:numPr>
+          <w:ilvl w:val="0"/>
+          <w:numId w:val="1"/>
+        </w:numPr>
+      </w:pPr>
+      <w:r>
+        <w:t>Otros Puntos</w:t>
+      </w:r>
+    </w:p>
+    <w:p/>
+    <w:p/>
+    <w:p/>
+    <w:p/>
+    <w:p/>
+    <w:p/>
+    <w:p/>
+    <w:p/>
+    <w:p/>
+    <w:p/>
+    <w:p/>
+    <w:p/>
+    <w:p/>
+    <w:p/>
+    <w:p/>
+    <w:p/>
+    <w:p/>
     <w:p/>
     <w:p>
       <w:pPr>
@@ -1040,6 +1205,7 @@
         </w:numPr>
       </w:pPr>
       <w:r>
+        <w:lastRenderedPageBreak/>
         <w:t>Justificación del Proyecto</w:t>
       </w:r>
     </w:p>
@@ -1123,6 +1289,12 @@
     <w:p/>
     <w:p/>
     <w:p/>
+    <w:p/>
+    <w:p/>
+    <w:p/>
+    <w:p/>
+    <w:p/>
+    <w:p/>
     <w:p>
       <w:pPr>
         <w:pStyle w:val="Prrafodelista"/>
@@ -1132,7 +1304,6 @@
         </w:numPr>
       </w:pPr>
       <w:r>
-        <w:lastRenderedPageBreak/>
         <w:t>Desarrollo</w:t>
       </w:r>
     </w:p>
@@ -1659,6 +1830,11 @@
       </w:tr>
     </w:tbl>
     <w:p/>
+    <w:p/>
+    <w:p/>
+    <w:p/>
+    <w:p/>
+    <w:p/>
     <w:p>
       <w:pPr>
         <w:pStyle w:val="Prrafodelista"/>
@@ -1708,7 +1884,7 @@
       </w:r>
     </w:p>
     <w:sectPr>
-      <w:headerReference w:type="default" r:id="rId7"/>
+      <w:headerReference w:type="default" r:id="rId8"/>
       <w:pgSz w:w="11906" w:h="16838"/>
       <w:pgMar w:top="1417" w:right="1701" w:bottom="1417" w:left="1701" w:header="708" w:footer="708" w:gutter="0"/>
       <w:pgNumType w:start="0"/>
@@ -1946,7 +2122,7 @@
         <w:ind w:left="720" w:hanging="360"/>
       </w:pPr>
     </w:lvl>
-    <w:lvl w:ilvl="1" w:tplc="0C0A0019" w:tentative="1">
+    <w:lvl w:ilvl="1" w:tplc="0C0A0019">
       <w:start w:val="1"/>
       <w:numFmt w:val="lowerLetter"/>
       <w:lvlText w:val="%2."/>

</xml_diff>